<commit_message>
Adding by sulaiman Almohsen
</commit_message>
<xml_diff>
--- a/Project-Phase-01-CS310-E.docx
+++ b/Project-Phase-01-CS310-E.docx
@@ -7,8 +7,6 @@
         <w:spacing w:after="0"/>
         <w:ind w:left="-5" w:hanging="10"/>
       </w:pPr>
-      <w:bookmarkStart w:id="0" w:name="_GoBack"/>
-      <w:bookmarkEnd w:id="0"/>
       <w:r>
         <w:rPr>
           <w:rFonts w:ascii="Garamond" w:eastAsia="Garamond" w:hAnsi="Garamond" w:cs="Garamond"/>
@@ -432,36 +430,8 @@
         </w:rPr>
         <w:t xml:space="preserve"> </w:t>
       </w:r>
-    </w:p>
-    <w:p>
-      <w:pPr>
-        <w:spacing w:after="0"/>
-        <w:ind w:right="592"/>
-        <w:jc w:val="center"/>
-      </w:pPr>
-      <w:r>
-        <w:rPr>
-          <w:rFonts w:ascii="Garamond" w:eastAsia="Garamond" w:hAnsi="Garamond" w:cs="Garamond"/>
-          <w:b/>
-          <w:sz w:val="36"/>
-        </w:rPr>
-        <w:t xml:space="preserve"> </w:t>
-      </w:r>
-    </w:p>
-    <w:p>
-      <w:pPr>
-        <w:spacing w:after="0"/>
-        <w:ind w:left="10" w:right="681" w:hanging="10"/>
-        <w:jc w:val="center"/>
-      </w:pPr>
-      <w:r>
-        <w:rPr>
-          <w:rFonts w:ascii="Garamond" w:eastAsia="Garamond" w:hAnsi="Garamond" w:cs="Garamond"/>
-          <w:b/>
-          <w:sz w:val="36"/>
-        </w:rPr>
-        <w:t>Project-Phase No: 01</w:t>
-      </w:r>
+      <w:bookmarkStart w:id="0" w:name="_GoBack"/>
+      <w:bookmarkEnd w:id="0"/>
       <w:r>
         <w:rPr>
           <w:rFonts w:ascii="Garamond" w:eastAsia="Garamond" w:hAnsi="Garamond" w:cs="Garamond"/>
@@ -475,7 +445,7 @@
     <w:p>
       <w:pPr>
         <w:spacing w:after="0"/>
-        <w:ind w:left="10" w:right="683" w:hanging="10"/>
+        <w:ind w:right="592"/>
         <w:jc w:val="center"/>
       </w:pPr>
       <w:r>
@@ -484,6 +454,45 @@
           <w:b/>
           <w:sz w:val="36"/>
         </w:rPr>
+        <w:t xml:space="preserve"> </w:t>
+      </w:r>
+    </w:p>
+    <w:p>
+      <w:pPr>
+        <w:spacing w:after="0"/>
+        <w:ind w:left="10" w:right="681" w:hanging="10"/>
+        <w:jc w:val="center"/>
+      </w:pPr>
+      <w:r>
+        <w:rPr>
+          <w:rFonts w:ascii="Garamond" w:eastAsia="Garamond" w:hAnsi="Garamond" w:cs="Garamond"/>
+          <w:b/>
+          <w:sz w:val="36"/>
+        </w:rPr>
+        <w:t>Project-Phase No: 01</w:t>
+      </w:r>
+      <w:r>
+        <w:rPr>
+          <w:rFonts w:ascii="Garamond" w:eastAsia="Garamond" w:hAnsi="Garamond" w:cs="Garamond"/>
+          <w:b/>
+          <w:color w:val="FF0000"/>
+          <w:sz w:val="36"/>
+        </w:rPr>
+        <w:t xml:space="preserve"> </w:t>
+      </w:r>
+    </w:p>
+    <w:p>
+      <w:pPr>
+        <w:spacing w:after="0"/>
+        <w:ind w:left="10" w:right="683" w:hanging="10"/>
+        <w:jc w:val="center"/>
+      </w:pPr>
+      <w:r>
+        <w:rPr>
+          <w:rFonts w:ascii="Garamond" w:eastAsia="Garamond" w:hAnsi="Garamond" w:cs="Garamond"/>
+          <w:b/>
+          <w:sz w:val="36"/>
+        </w:rPr>
         <w:t xml:space="preserve">MADA verification </w:t>
       </w:r>
     </w:p>
@@ -550,13 +559,41 @@
         <w:spacing w:after="174"/>
         <w:ind w:left="1587" w:hanging="10"/>
       </w:pPr>
+      <w:proofErr w:type="spellStart"/>
       <w:r>
         <w:rPr>
           <w:rFonts w:ascii="Cambria" w:eastAsia="Cambria" w:hAnsi="Cambria" w:cs="Cambria"/>
           <w:b/>
           <w:sz w:val="26"/>
         </w:rPr>
-        <w:t xml:space="preserve">Abdulrahman Alghaligah (439015052) – Coordinator </w:t>
+        <w:t>Abdulrahman</w:t>
+      </w:r>
+      <w:proofErr w:type="spellEnd"/>
+      <w:r>
+        <w:rPr>
+          <w:rFonts w:ascii="Cambria" w:eastAsia="Cambria" w:hAnsi="Cambria" w:cs="Cambria"/>
+          <w:b/>
+          <w:sz w:val="26"/>
+        </w:rPr>
+        <w:t xml:space="preserve"> </w:t>
+      </w:r>
+      <w:proofErr w:type="spellStart"/>
+      <w:r>
+        <w:rPr>
+          <w:rFonts w:ascii="Cambria" w:eastAsia="Cambria" w:hAnsi="Cambria" w:cs="Cambria"/>
+          <w:b/>
+          <w:sz w:val="26"/>
+        </w:rPr>
+        <w:t>Alghaligah</w:t>
+      </w:r>
+      <w:proofErr w:type="spellEnd"/>
+      <w:r>
+        <w:rPr>
+          <w:rFonts w:ascii="Cambria" w:eastAsia="Cambria" w:hAnsi="Cambria" w:cs="Cambria"/>
+          <w:b/>
+          <w:sz w:val="26"/>
+        </w:rPr>
+        <w:t xml:space="preserve"> (439015052) – Coordinator </w:t>
       </w:r>
     </w:p>
     <w:p>
@@ -565,13 +602,41 @@
         <w:ind w:left="10" w:right="687" w:hanging="10"/>
         <w:jc w:val="center"/>
       </w:pPr>
+      <w:proofErr w:type="spellStart"/>
       <w:r>
         <w:rPr>
           <w:rFonts w:ascii="Cambria" w:eastAsia="Cambria" w:hAnsi="Cambria" w:cs="Cambria"/>
           <w:b/>
           <w:sz w:val="26"/>
         </w:rPr>
-        <w:t xml:space="preserve">Omair Aljabri (439012472) </w:t>
+        <w:t>Omair</w:t>
+      </w:r>
+      <w:proofErr w:type="spellEnd"/>
+      <w:r>
+        <w:rPr>
+          <w:rFonts w:ascii="Cambria" w:eastAsia="Cambria" w:hAnsi="Cambria" w:cs="Cambria"/>
+          <w:b/>
+          <w:sz w:val="26"/>
+        </w:rPr>
+        <w:t xml:space="preserve"> </w:t>
+      </w:r>
+      <w:proofErr w:type="spellStart"/>
+      <w:r>
+        <w:rPr>
+          <w:rFonts w:ascii="Cambria" w:eastAsia="Cambria" w:hAnsi="Cambria" w:cs="Cambria"/>
+          <w:b/>
+          <w:sz w:val="26"/>
+        </w:rPr>
+        <w:t>Aljabri</w:t>
+      </w:r>
+      <w:proofErr w:type="spellEnd"/>
+      <w:r>
+        <w:rPr>
+          <w:rFonts w:ascii="Cambria" w:eastAsia="Cambria" w:hAnsi="Cambria" w:cs="Cambria"/>
+          <w:b/>
+          <w:sz w:val="26"/>
+        </w:rPr>
+        <w:t xml:space="preserve"> (439012472) </w:t>
       </w:r>
     </w:p>
     <w:p>
@@ -580,13 +645,41 @@
         <w:ind w:left="10" w:right="686" w:hanging="10"/>
         <w:jc w:val="center"/>
       </w:pPr>
+      <w:proofErr w:type="spellStart"/>
       <w:r>
         <w:rPr>
           <w:rFonts w:ascii="Cambria" w:eastAsia="Cambria" w:hAnsi="Cambria" w:cs="Cambria"/>
           <w:b/>
           <w:sz w:val="26"/>
         </w:rPr>
-        <w:t xml:space="preserve">Sulaiman Almohsen (439012196) </w:t>
+        <w:t>Sulaiman</w:t>
+      </w:r>
+      <w:proofErr w:type="spellEnd"/>
+      <w:r>
+        <w:rPr>
+          <w:rFonts w:ascii="Cambria" w:eastAsia="Cambria" w:hAnsi="Cambria" w:cs="Cambria"/>
+          <w:b/>
+          <w:sz w:val="26"/>
+        </w:rPr>
+        <w:t xml:space="preserve"> </w:t>
+      </w:r>
+      <w:proofErr w:type="spellStart"/>
+      <w:r>
+        <w:rPr>
+          <w:rFonts w:ascii="Cambria" w:eastAsia="Cambria" w:hAnsi="Cambria" w:cs="Cambria"/>
+          <w:b/>
+          <w:sz w:val="26"/>
+        </w:rPr>
+        <w:t>Almohsen</w:t>
+      </w:r>
+      <w:proofErr w:type="spellEnd"/>
+      <w:r>
+        <w:rPr>
+          <w:rFonts w:ascii="Cambria" w:eastAsia="Cambria" w:hAnsi="Cambria" w:cs="Cambria"/>
+          <w:b/>
+          <w:sz w:val="26"/>
+        </w:rPr>
+        <w:t xml:space="preserve"> (439012196) </w:t>
       </w:r>
     </w:p>
     <w:p>
@@ -601,7 +694,25 @@
           <w:b/>
           <w:sz w:val="26"/>
         </w:rPr>
-        <w:t xml:space="preserve">Omar Musayri (439011747) </w:t>
+        <w:t xml:space="preserve">Omar </w:t>
+      </w:r>
+      <w:proofErr w:type="spellStart"/>
+      <w:r>
+        <w:rPr>
+          <w:rFonts w:ascii="Cambria" w:eastAsia="Cambria" w:hAnsi="Cambria" w:cs="Cambria"/>
+          <w:b/>
+          <w:sz w:val="26"/>
+        </w:rPr>
+        <w:t>Musayri</w:t>
+      </w:r>
+      <w:proofErr w:type="spellEnd"/>
+      <w:r>
+        <w:rPr>
+          <w:rFonts w:ascii="Cambria" w:eastAsia="Cambria" w:hAnsi="Cambria" w:cs="Cambria"/>
+          <w:b/>
+          <w:sz w:val="26"/>
+        </w:rPr>
+        <w:t xml:space="preserve"> (439011747) </w:t>
       </w:r>
     </w:p>
     <w:p>
@@ -649,13 +760,41 @@
         <w:ind w:right="687"/>
         <w:jc w:val="center"/>
       </w:pPr>
+      <w:proofErr w:type="spellStart"/>
       <w:r>
         <w:rPr>
           <w:rFonts w:ascii="Cambria" w:eastAsia="Cambria" w:hAnsi="Cambria" w:cs="Cambria"/>
           <w:b/>
           <w:sz w:val="32"/>
         </w:rPr>
-        <w:t xml:space="preserve">Dr.Sultan S. Alqahtani </w:t>
+        <w:t>Dr.Sultan</w:t>
+      </w:r>
+      <w:proofErr w:type="spellEnd"/>
+      <w:r>
+        <w:rPr>
+          <w:rFonts w:ascii="Cambria" w:eastAsia="Cambria" w:hAnsi="Cambria" w:cs="Cambria"/>
+          <w:b/>
+          <w:sz w:val="32"/>
+        </w:rPr>
+        <w:t xml:space="preserve"> S. </w:t>
+      </w:r>
+      <w:proofErr w:type="spellStart"/>
+      <w:r>
+        <w:rPr>
+          <w:rFonts w:ascii="Cambria" w:eastAsia="Cambria" w:hAnsi="Cambria" w:cs="Cambria"/>
+          <w:b/>
+          <w:sz w:val="32"/>
+        </w:rPr>
+        <w:t>Alqahtani</w:t>
+      </w:r>
+      <w:proofErr w:type="spellEnd"/>
+      <w:r>
+        <w:rPr>
+          <w:rFonts w:ascii="Cambria" w:eastAsia="Cambria" w:hAnsi="Cambria" w:cs="Cambria"/>
+          <w:b/>
+          <w:sz w:val="32"/>
+        </w:rPr>
+        <w:t xml:space="preserve"> </w:t>
       </w:r>
     </w:p>
     <w:p>
@@ -4006,7 +4145,29 @@
           <w:szCs w:val="25"/>
           <w:u w:val="none"/>
         </w:rPr>
-        <w:t>Ian Sommerville, Software Engineering 9</w:t>
+        <w:t xml:space="preserve">Ian </w:t>
+      </w:r>
+      <w:proofErr w:type="spellStart"/>
+      <w:r>
+        <w:rPr>
+          <w:rStyle w:val="Hyperlink"/>
+          <w:color w:val="auto"/>
+          <w:sz w:val="25"/>
+          <w:szCs w:val="25"/>
+          <w:u w:val="none"/>
+        </w:rPr>
+        <w:t>Sommerville</w:t>
+      </w:r>
+      <w:proofErr w:type="spellEnd"/>
+      <w:r>
+        <w:rPr>
+          <w:rStyle w:val="Hyperlink"/>
+          <w:color w:val="auto"/>
+          <w:sz w:val="25"/>
+          <w:szCs w:val="25"/>
+          <w:u w:val="none"/>
+        </w:rPr>
+        <w:t>, Software Engineering 9</w:t>
       </w:r>
       <w:r>
         <w:rPr>
@@ -4429,27 +4590,14 @@
       <w:r>
         <w:t xml:space="preserve">Figure </w:t>
       </w:r>
-      <w:r>
-        <w:fldChar w:fldCharType="begin"/>
-      </w:r>
-      <w:r>
-        <w:instrText xml:space="preserve"> SEQ Figure \* ARABIC </w:instrText>
-      </w:r>
-      <w:r>
-        <w:fldChar w:fldCharType="separate"/>
-      </w:r>
-      <w:r>
-        <w:rPr>
-          <w:noProof/>
-        </w:rPr>
-        <w:t>1</w:t>
-      </w:r>
-      <w:r>
-        <w:rPr>
-          <w:noProof/>
-        </w:rPr>
-        <w:fldChar w:fldCharType="end"/>
-      </w:r>
+      <w:fldSimple w:instr=" SEQ Figure \* ARABIC ">
+        <w:r>
+          <w:rPr>
+            <w:noProof/>
+          </w:rPr>
+          <w:t>1</w:t>
+        </w:r>
+      </w:fldSimple>
       <w:r>
         <w:t>: system overview</w:t>
       </w:r>
@@ -13001,13 +13149,28 @@
   <a:extraClrSchemeLst/>
   <a:extLst>
     <a:ext uri="{05A4C25C-085E-4340-85A3-A5531E510DB2}">
-      <thm15:themeFamily xmlns:thm15="http://schemas.microsoft.com/office/thememl/2012/main" xmlns="" name="Office Theme" id="{62F939B6-93AF-4DB8-9C6B-D6C7DFDC589F}" vid="{4A3C46E8-61CC-4603-A589-7422A47A8E4A}"/>
+      <thm15:themeFamily xmlns="" xmlns:thm15="http://schemas.microsoft.com/office/thememl/2012/main" name="Office Theme" id="{62F939B6-93AF-4DB8-9C6B-D6C7DFDC589F}" vid="{4A3C46E8-61CC-4603-A589-7422A47A8E4A}"/>
     </a:ext>
   </a:extLst>
 </a:theme>
 </file>
 
 <file path=customXml/item1.xml><?xml version="1.0" encoding="utf-8"?>
+<?mso-contentType ?>
+<FormTemplates xmlns="http://schemas.microsoft.com/sharepoint/v3/contenttype/forms">
+  <Display>DocumentLibraryForm</Display>
+  <Edit>DocumentLibraryForm</Edit>
+  <New>DocumentLibraryForm</New>
+</FormTemplates>
+</file>
+
+<file path=customXml/item2.xml><?xml version="1.0" encoding="utf-8"?>
+<p:properties xmlns:p="http://schemas.microsoft.com/office/2006/metadata/properties" xmlns:xsi="http://www.w3.org/2001/XMLSchema-instance" xmlns:pc="http://schemas.microsoft.com/office/infopath/2007/PartnerControls">
+  <documentManagement/>
+</p:properties>
+</file>
+
+<file path=customXml/item3.xml><?xml version="1.0" encoding="utf-8"?>
 <ct:contentTypeSchema xmlns:ct="http://schemas.microsoft.com/office/2006/metadata/contentType" xmlns:ma="http://schemas.microsoft.com/office/2006/metadata/properties/metaAttributes" ct:_="" ma:_="" ma:contentTypeName="Document" ma:contentTypeID="0x0101006D8DB2D48937F94B832514744E91ECF0" ma:contentTypeVersion="10" ma:contentTypeDescription="Create a new document." ma:contentTypeScope="" ma:versionID="36f22952547d2294955d1982bcb810ce">
   <xsd:schema xmlns:xsd="http://www.w3.org/2001/XMLSchema" xmlns:xs="http://www.w3.org/2001/XMLSchema" xmlns:p="http://schemas.microsoft.com/office/2006/metadata/properties" xmlns:ns3="909cd3ec-2d40-4a74-a1bc-8a33185165a2" targetNamespace="http://schemas.microsoft.com/office/2006/metadata/properties" ma:root="true" ma:fieldsID="90737c0be22e008d832808749152bb76" ns3:_="">
     <xsd:import namespace="909cd3ec-2d40-4a74-a1bc-8a33185165a2"/>
@@ -13191,26 +13354,28 @@
 </ct:contentTypeSchema>
 </file>
 
-<file path=customXml/item2.xml><?xml version="1.0" encoding="utf-8"?>
-<p:properties xmlns:p="http://schemas.microsoft.com/office/2006/metadata/properties" xmlns:xsi="http://www.w3.org/2001/XMLSchema-instance" xmlns:pc="http://schemas.microsoft.com/office/infopath/2007/PartnerControls">
-  <documentManagement/>
-</p:properties>
-</file>
-
-<file path=customXml/item3.xml><?xml version="1.0" encoding="utf-8"?>
-<?mso-contentType ?>
-<FormTemplates xmlns="http://schemas.microsoft.com/sharepoint/v3/contenttype/forms">
-  <Display>DocumentLibraryForm</Display>
-  <Edit>DocumentLibraryForm</Edit>
-  <New>DocumentLibraryForm</New>
-</FormTemplates>
-</file>
-
 <file path=customXml/item4.xml><?xml version="1.0" encoding="utf-8"?>
 <b:Sources xmlns:b="http://schemas.openxmlformats.org/officeDocument/2006/bibliography" xmlns="http://schemas.openxmlformats.org/officeDocument/2006/bibliography" SelectedStyle="\APASixthEditionOfficeOnline.xsl" StyleName="APA" Version="6"/>
 </file>
 
 <file path=customXml/itemProps1.xml><?xml version="1.0" encoding="utf-8"?>
+<ds:datastoreItem xmlns:ds="http://schemas.openxmlformats.org/officeDocument/2006/customXml" ds:itemID="{13A96A3F-E47E-4C7B-BE27-12985BA3C5C1}">
+  <ds:schemaRefs>
+    <ds:schemaRef ds:uri="http://schemas.microsoft.com/sharepoint/v3/contenttype/forms"/>
+  </ds:schemaRefs>
+</ds:datastoreItem>
+</file>
+
+<file path=customXml/itemProps2.xml><?xml version="1.0" encoding="utf-8"?>
+<ds:datastoreItem xmlns:ds="http://schemas.openxmlformats.org/officeDocument/2006/customXml" ds:itemID="{B356A774-9EF9-4A32-8E3B-057CAF1C6A03}">
+  <ds:schemaRefs>
+    <ds:schemaRef ds:uri="http://schemas.microsoft.com/office/2006/metadata/properties"/>
+    <ds:schemaRef ds:uri="http://schemas.microsoft.com/office/infopath/2007/PartnerControls"/>
+  </ds:schemaRefs>
+</ds:datastoreItem>
+</file>
+
+<file path=customXml/itemProps3.xml><?xml version="1.0" encoding="utf-8"?>
 <ds:datastoreItem xmlns:ds="http://schemas.openxmlformats.org/officeDocument/2006/customXml" ds:itemID="{41832BC2-86C0-4FFA-B646-0BB56C68DAF6}">
   <ds:schemaRefs>
     <ds:schemaRef ds:uri="http://schemas.microsoft.com/office/2006/metadata/contentType"/>
@@ -13228,25 +13393,8 @@
 </ds:datastoreItem>
 </file>
 
-<file path=customXml/itemProps2.xml><?xml version="1.0" encoding="utf-8"?>
-<ds:datastoreItem xmlns:ds="http://schemas.openxmlformats.org/officeDocument/2006/customXml" ds:itemID="{B356A774-9EF9-4A32-8E3B-057CAF1C6A03}">
-  <ds:schemaRefs>
-    <ds:schemaRef ds:uri="http://schemas.microsoft.com/office/2006/metadata/properties"/>
-    <ds:schemaRef ds:uri="http://schemas.microsoft.com/office/infopath/2007/PartnerControls"/>
-  </ds:schemaRefs>
-</ds:datastoreItem>
-</file>
-
-<file path=customXml/itemProps3.xml><?xml version="1.0" encoding="utf-8"?>
-<ds:datastoreItem xmlns:ds="http://schemas.openxmlformats.org/officeDocument/2006/customXml" ds:itemID="{13A96A3F-E47E-4C7B-BE27-12985BA3C5C1}">
-  <ds:schemaRefs>
-    <ds:schemaRef ds:uri="http://schemas.microsoft.com/sharepoint/v3/contenttype/forms"/>
-  </ds:schemaRefs>
-</ds:datastoreItem>
-</file>
-
 <file path=customXml/itemProps4.xml><?xml version="1.0" encoding="utf-8"?>
-<ds:datastoreItem xmlns:ds="http://schemas.openxmlformats.org/officeDocument/2006/customXml" ds:itemID="{99DAA594-EDDD-4F6B-97A4-2ABDF865E9C5}">
+<ds:datastoreItem xmlns:ds="http://schemas.openxmlformats.org/officeDocument/2006/customXml" ds:itemID="{F4B0F7ED-760F-417D-91BE-FF820AF0AA10}">
   <ds:schemaRefs>
     <ds:schemaRef ds:uri="http://schemas.openxmlformats.org/officeDocument/2006/bibliography"/>
   </ds:schemaRefs>

</xml_diff>